<commit_message>
Changes to run via airflow
</commit_message>
<xml_diff>
--- a/Physical architecture.docx
+++ b/Physical architecture.docx
@@ -161,6 +161,9 @@
       <w:proofErr w:type="spellEnd"/>
       <w:r>
         <w:t xml:space="preserve"> distribution of python v3.10.9</w:t>
+      </w:r>
+      <w:r>
+        <w:t xml:space="preserve"> for the application code</w:t>
       </w:r>
     </w:p>
     <w:p>
@@ -441,6 +444,104 @@
       </w:r>
     </w:p>
     <w:p/>
+    <w:p>
+      <w:r>
+        <w:t xml:space="preserve">Running </w:t>
+      </w:r>
+      <w:r>
+        <w:t>airflow version</w:t>
+      </w:r>
+      <w:r>
+        <w:t xml:space="preserve"> </w:t>
+      </w:r>
+      <w:r>
+        <w:t>3.1.0</w:t>
+      </w:r>
+      <w:r>
+        <w:t xml:space="preserve"> </w:t>
+      </w:r>
+      <w:r>
+        <w:t xml:space="preserve">in localhost </w:t>
+      </w:r>
+      <w:r>
+        <w:t xml:space="preserve">over a second </w:t>
+      </w:r>
+      <w:proofErr w:type="spellStart"/>
+      <w:r>
+        <w:t>conda</w:t>
+      </w:r>
+      <w:proofErr w:type="spellEnd"/>
+      <w:r>
+        <w:t xml:space="preserve"> environment in python v3.10.18</w:t>
+      </w:r>
+    </w:p>
+    <w:p>
+      <w:pPr>
+        <w:ind w:firstLine="720"/>
+      </w:pPr>
+      <w:proofErr w:type="spellStart"/>
+      <w:r>
+        <w:rPr>
+          <w:rFonts w:ascii="Menlo" w:hAnsi="Menlo" w:cs="Menlo"/>
+          <w:color w:val="000000"/>
+          <w:kern w:val="0"/>
+          <w:sz w:val="22"/>
+          <w:szCs w:val="22"/>
+        </w:rPr>
+        <w:t>conda</w:t>
+      </w:r>
+      <w:proofErr w:type="spellEnd"/>
+      <w:r>
+        <w:rPr>
+          <w:rFonts w:ascii="Menlo" w:hAnsi="Menlo" w:cs="Menlo"/>
+          <w:color w:val="000000"/>
+          <w:kern w:val="0"/>
+          <w:sz w:val="22"/>
+          <w:szCs w:val="22"/>
+        </w:rPr>
+        <w:t xml:space="preserve"> activ</w:t>
+      </w:r>
+      <w:r>
+        <w:rPr>
+          <w:rFonts w:ascii="Menlo" w:hAnsi="Menlo" w:cs="Menlo"/>
+          <w:color w:val="000000"/>
+          <w:kern w:val="0"/>
+          <w:sz w:val="22"/>
+          <w:szCs w:val="22"/>
+        </w:rPr>
+        <w:t>at</w:t>
+      </w:r>
+      <w:r>
+        <w:rPr>
+          <w:rFonts w:ascii="Menlo" w:hAnsi="Menlo" w:cs="Menlo"/>
+          <w:color w:val="000000"/>
+          <w:kern w:val="0"/>
+          <w:sz w:val="22"/>
+          <w:szCs w:val="22"/>
+        </w:rPr>
+        <w:t xml:space="preserve">e </w:t>
+      </w:r>
+      <w:proofErr w:type="spellStart"/>
+      <w:r>
+        <w:rPr>
+          <w:rFonts w:ascii="Menlo" w:hAnsi="Menlo" w:cs="Menlo"/>
+          <w:color w:val="000000"/>
+          <w:kern w:val="0"/>
+          <w:sz w:val="22"/>
+          <w:szCs w:val="22"/>
+        </w:rPr>
+        <w:t>airflow_env</w:t>
+      </w:r>
+      <w:proofErr w:type="spellEnd"/>
+    </w:p>
+    <w:p>
+      <w:pPr>
+        <w:ind w:firstLine="720"/>
+      </w:pPr>
+      <w:r>
+        <w:t>http://localhost:8080/</w:t>
+      </w:r>
+    </w:p>
     <w:p/>
     <w:p>
       <w:pPr>
@@ -592,6 +693,7 @@
         <w:ind w:left="0"/>
       </w:pPr>
       <w:r>
+        <w:lastRenderedPageBreak/>
         <w:t>The columns for the two files are almost identical, the only difference being the “</w:t>
       </w:r>
       <w:r>
@@ -933,6 +1035,7 @@
     <w:p/>
     <w:p>
       <w:r>
+        <w:lastRenderedPageBreak/>
         <w:t>Querying the outliers in the second dataset has shown the data is not correct. The earliest date in the data (</w:t>
       </w:r>
       <w:r>
@@ -977,11 +1080,7 @@
         <w:t>th</w:t>
       </w:r>
       <w:r>
-        <w:t xml:space="preserve"> of Jan 2004 was also a Saturday. Checking further it would appear that much of the </w:t>
-      </w:r>
-      <w:r>
-        <w:lastRenderedPageBreak/>
-        <w:t xml:space="preserve">date formatting in the second data set is incorrect, exchanging the day and month numeric components. </w:t>
+        <w:t xml:space="preserve"> of Jan 2004 was also a Saturday. Checking further it would appear that much of the date formatting in the second data set is incorrect, exchanging the day and month numeric components. </w:t>
       </w:r>
       <w:proofErr w:type="gramStart"/>
       <w:r>
@@ -1427,7 +1526,6 @@
         <w:ind w:left="360"/>
       </w:pPr>
       <w:r>
-        <w:lastRenderedPageBreak/>
         <w:t>Script:</w:t>
       </w:r>
     </w:p>
@@ -1716,23 +1814,7 @@
           <w:color w:val="000000"/>
           <w:kern w:val="0"/>
         </w:rPr>
-        <w:t xml:space="preserve">Script </w:t>
-      </w:r>
-      <w:r>
-        <w:rPr>
-          <w:rFonts w:cstheme="minorHAnsi"/>
-          <w:color w:val="000000"/>
-          <w:kern w:val="0"/>
-        </w:rPr>
-        <w:t>4</w:t>
-      </w:r>
-      <w:r>
-        <w:rPr>
-          <w:rFonts w:cstheme="minorHAnsi"/>
-          <w:color w:val="000000"/>
-          <w:kern w:val="0"/>
-        </w:rPr>
-        <w:t xml:space="preserve">: </w:t>
+        <w:t xml:space="preserve">Script 4: </w:t>
       </w:r>
       <w:r>
         <w:rPr>
@@ -1775,15 +1857,7 @@
           <w:color w:val="000000"/>
           <w:kern w:val="0"/>
         </w:rPr>
-        <w:t xml:space="preserve"> to do the same as the previous script</w:t>
-      </w:r>
-      <w:r>
-        <w:rPr>
-          <w:rFonts w:cstheme="minorHAnsi"/>
-          <w:color w:val="000000"/>
-          <w:kern w:val="0"/>
-        </w:rPr>
-        <w:t xml:space="preserve"> </w:t>
+        <w:t xml:space="preserve"> to do the same as the previous script </w:t>
       </w:r>
       <w:proofErr w:type="gramStart"/>
       <w:r>
@@ -1801,15 +1875,7 @@
           <w:color w:val="000000"/>
           <w:kern w:val="0"/>
         </w:rPr>
-        <w:t xml:space="preserve"> </w:t>
-      </w:r>
-      <w:r>
-        <w:rPr>
-          <w:rFonts w:cstheme="minorHAnsi"/>
-          <w:color w:val="000000"/>
-          <w:kern w:val="0"/>
-        </w:rPr>
-        <w:t>machine learning to generate a set of predicted draw numbers</w:t>
+        <w:t xml:space="preserve"> machine learning to generate a set of predicted draw numbers</w:t>
       </w:r>
     </w:p>
     <w:p/>
@@ -1857,15 +1923,259 @@
         <w:t xml:space="preserve"> file and or parquet and airflow?</w:t>
       </w:r>
     </w:p>
-    <w:p>
-      <w:r>
-        <w:t xml:space="preserve">Maybe add an airflow pipeline process to scrape the results and load them into the </w:t>
+    <w:p/>
+    <w:p>
+      <w:pPr>
+        <w:rPr>
+          <w:rFonts w:cstheme="minorHAnsi"/>
+          <w:color w:val="000000"/>
+          <w:kern w:val="0"/>
+        </w:rPr>
+      </w:pPr>
+      <w:r>
+        <w:rPr>
+          <w:rFonts w:cstheme="minorHAnsi"/>
+          <w:color w:val="000000"/>
+          <w:kern w:val="0"/>
+        </w:rPr>
+        <w:t xml:space="preserve">Script 1: </w:t>
+      </w:r>
+      <w:r>
+        <w:rPr>
+          <w:rFonts w:cstheme="minorHAnsi"/>
+          <w:color w:val="000000"/>
+          <w:kern w:val="0"/>
+        </w:rPr>
+        <w:t>export_oracle_to_local_files.py</w:t>
+      </w:r>
+    </w:p>
+    <w:p>
+      <w:pPr>
+        <w:rPr>
+          <w:rFonts w:cstheme="minorHAnsi"/>
+          <w:color w:val="000000"/>
+          <w:kern w:val="0"/>
+        </w:rPr>
+      </w:pPr>
+      <w:r>
+        <w:rPr>
+          <w:rFonts w:cstheme="minorHAnsi"/>
+          <w:color w:val="000000"/>
+          <w:kern w:val="0"/>
+        </w:rPr>
+        <w:t xml:space="preserve">Extracts all data from the oracle table </w:t>
+      </w:r>
+      <w:proofErr w:type="spellStart"/>
+      <w:r>
+        <w:t>euromillions_draw_history</w:t>
+      </w:r>
+      <w:proofErr w:type="spellEnd"/>
+      <w:r>
+        <w:t xml:space="preserve">, and writes it out to both </w:t>
+      </w:r>
+      <w:proofErr w:type="spellStart"/>
+      <w:r>
+        <w:t>json</w:t>
+      </w:r>
+      <w:proofErr w:type="spellEnd"/>
+      <w:r>
+        <w:t xml:space="preserve"> and csv format</w:t>
+      </w:r>
+    </w:p>
+    <w:p>
+      <w:pPr>
+        <w:rPr>
+          <w:rFonts w:cstheme="minorHAnsi"/>
+          <w:color w:val="000000"/>
+          <w:kern w:val="0"/>
+        </w:rPr>
+      </w:pPr>
+    </w:p>
+    <w:p>
+      <w:pPr>
+        <w:rPr>
+          <w:rFonts w:cstheme="minorHAnsi"/>
+          <w:color w:val="000000"/>
+          <w:kern w:val="0"/>
+        </w:rPr>
+      </w:pPr>
+      <w:r>
+        <w:rPr>
+          <w:rFonts w:cstheme="minorHAnsi"/>
+          <w:color w:val="000000"/>
+          <w:kern w:val="0"/>
+        </w:rPr>
+        <w:t xml:space="preserve">Script 2: </w:t>
+      </w:r>
+      <w:r>
+        <w:rPr>
+          <w:rFonts w:cstheme="minorHAnsi"/>
+          <w:color w:val="000000"/>
+          <w:kern w:val="0"/>
+        </w:rPr>
+        <w:t>load_json_to_sqlserver.py</w:t>
+      </w:r>
+    </w:p>
+    <w:p>
+      <w:pPr>
+        <w:rPr>
+          <w:rFonts w:cstheme="minorHAnsi"/>
+          <w:color w:val="000000"/>
+          <w:kern w:val="0"/>
+        </w:rPr>
+      </w:pPr>
+      <w:r>
+        <w:rPr>
+          <w:rFonts w:cstheme="minorHAnsi"/>
+          <w:color w:val="000000"/>
+          <w:kern w:val="0"/>
+        </w:rPr>
+        <w:t xml:space="preserve">Conditionally creates a target table </w:t>
+      </w:r>
+      <w:proofErr w:type="spellStart"/>
+      <w:r>
+        <w:rPr>
+          <w:rFonts w:cstheme="minorHAnsi"/>
+          <w:color w:val="000000"/>
+          <w:kern w:val="0"/>
+        </w:rPr>
+        <w:t>euromillions_draw_history_sqlserver</w:t>
+      </w:r>
+      <w:proofErr w:type="spellEnd"/>
+      <w:r>
+        <w:rPr>
+          <w:rFonts w:cstheme="minorHAnsi"/>
+          <w:color w:val="000000"/>
+          <w:kern w:val="0"/>
+        </w:rPr>
+        <w:t xml:space="preserve"> if it doesn’t exit and loads the </w:t>
+      </w:r>
+      <w:proofErr w:type="spellStart"/>
+      <w:r>
+        <w:rPr>
+          <w:rFonts w:cstheme="minorHAnsi"/>
+          <w:color w:val="000000"/>
+          <w:kern w:val="0"/>
+        </w:rPr>
+        <w:t>json</w:t>
+      </w:r>
+      <w:proofErr w:type="spellEnd"/>
+      <w:r>
+        <w:rPr>
+          <w:rFonts w:cstheme="minorHAnsi"/>
+          <w:color w:val="000000"/>
+          <w:kern w:val="0"/>
+        </w:rPr>
+        <w:t xml:space="preserve"> data created by </w:t>
+      </w:r>
+      <w:r>
+        <w:rPr>
+          <w:rFonts w:cstheme="minorHAnsi"/>
+          <w:color w:val="000000"/>
+          <w:kern w:val="0"/>
+        </w:rPr>
+        <w:t>export_oracle_to_local_files.py</w:t>
+      </w:r>
+      <w:r>
+        <w:rPr>
+          <w:rFonts w:cstheme="minorHAnsi"/>
+          <w:color w:val="000000"/>
+          <w:kern w:val="0"/>
+        </w:rPr>
+        <w:t xml:space="preserve">. </w:t>
+      </w:r>
+      <w:proofErr w:type="gramStart"/>
+      <w:r>
+        <w:rPr>
+          <w:rFonts w:cstheme="minorHAnsi"/>
+          <w:color w:val="000000"/>
+          <w:kern w:val="0"/>
+        </w:rPr>
+        <w:t>Additionally</w:t>
+      </w:r>
+      <w:proofErr w:type="gramEnd"/>
+      <w:r>
+        <w:rPr>
+          <w:rFonts w:cstheme="minorHAnsi"/>
+          <w:color w:val="000000"/>
+          <w:kern w:val="0"/>
+        </w:rPr>
+        <w:t xml:space="preserve"> it performs the load as an </w:t>
+      </w:r>
+      <w:proofErr w:type="spellStart"/>
+      <w:r>
+        <w:rPr>
+          <w:rFonts w:cstheme="minorHAnsi"/>
+          <w:color w:val="000000"/>
+          <w:kern w:val="0"/>
+        </w:rPr>
+        <w:t>upsert</w:t>
+      </w:r>
+      <w:proofErr w:type="spellEnd"/>
+      <w:r>
+        <w:rPr>
+          <w:rFonts w:cstheme="minorHAnsi"/>
+          <w:color w:val="000000"/>
+          <w:kern w:val="0"/>
+        </w:rPr>
+        <w:t xml:space="preserve"> </w:t>
+      </w:r>
+    </w:p>
+    <w:p>
+      <w:pPr>
+        <w:rPr>
+          <w:rFonts w:cstheme="minorHAnsi"/>
+          <w:color w:val="000000"/>
+          <w:kern w:val="0"/>
+        </w:rPr>
+      </w:pPr>
+    </w:p>
+    <w:p>
+      <w:pPr>
+        <w:pStyle w:val="Heading2"/>
+      </w:pPr>
+      <w:r>
+        <w:lastRenderedPageBreak/>
+        <w:t>Scenario 5:</w:t>
+      </w:r>
+    </w:p>
+    <w:p>
+      <w:r>
+        <w:t>Airflow p</w:t>
+      </w:r>
+      <w:r>
+        <w:t>ipeline for creating the tables</w:t>
+      </w:r>
+      <w:r>
+        <w:t xml:space="preserve"> – Environment initialisation batch</w:t>
+      </w:r>
+    </w:p>
+    <w:p>
+      <w:r>
+        <w:t>P</w:t>
+      </w:r>
+      <w:r>
+        <w:t xml:space="preserve">ipeline process to scrape the results and load them </w:t>
+      </w:r>
+      <w:r>
+        <w:t xml:space="preserve">to file or </w:t>
+      </w:r>
+      <w:r>
+        <w:t xml:space="preserve">into the </w:t>
       </w:r>
       <w:proofErr w:type="spellStart"/>
       <w:r>
         <w:t>db</w:t>
       </w:r>
       <w:proofErr w:type="spellEnd"/>
+      <w:r>
+        <w:t xml:space="preserve"> – Scheduled for twice a week</w:t>
+      </w:r>
+    </w:p>
+    <w:p>
+      <w:r>
+        <w:t>Pipeline with a sensor?</w:t>
+      </w:r>
     </w:p>
     <w:p>
       <w:pPr>
@@ -1881,7 +2191,13 @@
         <w:pStyle w:val="Heading2"/>
       </w:pPr>
       <w:r>
-        <w:t>Scenario 5:</w:t>
+        <w:t xml:space="preserve">Scenario </w:t>
+      </w:r>
+      <w:r>
+        <w:t>6</w:t>
+      </w:r>
+      <w:r>
+        <w:t>:</w:t>
       </w:r>
     </w:p>
     <w:p>
@@ -1899,6 +2215,128 @@
           <w:kern w:val="0"/>
         </w:rPr>
         <w:t>Use Kubernetes and Docker to set something up on all of this</w:t>
+      </w:r>
+    </w:p>
+    <w:p>
+      <w:pPr>
+        <w:rPr>
+          <w:rFonts w:cstheme="minorHAnsi"/>
+          <w:color w:val="000000"/>
+          <w:kern w:val="0"/>
+        </w:rPr>
+      </w:pPr>
+    </w:p>
+    <w:p>
+      <w:pPr>
+        <w:rPr>
+          <w:rFonts w:cstheme="minorHAnsi"/>
+          <w:color w:val="000000"/>
+          <w:kern w:val="0"/>
+        </w:rPr>
+      </w:pPr>
+    </w:p>
+    <w:p>
+      <w:pPr>
+        <w:rPr>
+          <w:rFonts w:cstheme="minorHAnsi"/>
+          <w:color w:val="000000"/>
+          <w:kern w:val="0"/>
+        </w:rPr>
+      </w:pPr>
+    </w:p>
+    <w:p>
+      <w:pPr>
+        <w:rPr>
+          <w:rFonts w:cstheme="minorHAnsi"/>
+          <w:color w:val="000000"/>
+          <w:kern w:val="0"/>
+        </w:rPr>
+      </w:pPr>
+      <w:r>
+        <w:rPr>
+          <w:rFonts w:cstheme="minorHAnsi"/>
+          <w:color w:val="000000"/>
+          <w:kern w:val="0"/>
+        </w:rPr>
+        <w:t>Further enhancements</w:t>
+      </w:r>
+      <w:r>
+        <w:rPr>
+          <w:rFonts w:cstheme="minorHAnsi"/>
+          <w:color w:val="000000"/>
+          <w:kern w:val="0"/>
+        </w:rPr>
+        <w:t xml:space="preserve">: </w:t>
+      </w:r>
+    </w:p>
+    <w:p>
+      <w:pPr>
+        <w:pStyle w:val="ListParagraph"/>
+        <w:numPr>
+          <w:ilvl w:val="0"/>
+          <w:numId w:val="2"/>
+        </w:numPr>
+        <w:rPr>
+          <w:rFonts w:cstheme="minorHAnsi"/>
+          <w:color w:val="000000"/>
+          <w:kern w:val="0"/>
+        </w:rPr>
+      </w:pPr>
+      <w:r>
+        <w:rPr>
+          <w:rFonts w:cstheme="minorHAnsi"/>
+          <w:color w:val="000000"/>
+          <w:kern w:val="0"/>
+        </w:rPr>
+        <w:t xml:space="preserve">Adding constraints to the </w:t>
+      </w:r>
+      <w:proofErr w:type="spellStart"/>
+      <w:r>
+        <w:rPr>
+          <w:rFonts w:cstheme="minorHAnsi"/>
+          <w:color w:val="000000"/>
+          <w:kern w:val="0"/>
+        </w:rPr>
+        <w:t>db</w:t>
+      </w:r>
+      <w:proofErr w:type="spellEnd"/>
+      <w:r>
+        <w:rPr>
+          <w:rFonts w:cstheme="minorHAnsi"/>
+          <w:color w:val="000000"/>
+          <w:kern w:val="0"/>
+        </w:rPr>
+        <w:t xml:space="preserve"> tables PK, and Unique constraints on date, draw number</w:t>
+      </w:r>
+    </w:p>
+    <w:p>
+      <w:pPr>
+        <w:pStyle w:val="ListParagraph"/>
+        <w:numPr>
+          <w:ilvl w:val="0"/>
+          <w:numId w:val="2"/>
+        </w:numPr>
+        <w:rPr>
+          <w:rFonts w:cstheme="minorHAnsi"/>
+          <w:color w:val="000000"/>
+          <w:kern w:val="0"/>
+        </w:rPr>
+      </w:pPr>
+      <w:r>
+        <w:rPr>
+          <w:rFonts w:cstheme="minorHAnsi"/>
+          <w:color w:val="000000"/>
+          <w:kern w:val="0"/>
+        </w:rPr>
+        <w:t>A better way to handle the delta than getting all the results</w:t>
+      </w:r>
+      <w:r>
+        <w:rPr>
+          <w:rFonts w:cstheme="minorHAnsi"/>
+          <w:color w:val="000000"/>
+          <w:kern w:val="0"/>
+        </w:rPr>
+        <w:t xml:space="preserve"> for comparison</w:t>
       </w:r>
     </w:p>
     <w:p>

</xml_diff>